<commit_message>
cambio en algunos archivos
</commit_message>
<xml_diff>
--- a/front/img/Codo a Codo.docx
+++ b/front/img/Codo a Codo.docx
@@ -19,16 +19,7 @@
           <w:sz w:val="48"/>
           <w:szCs w:val="48"/>
         </w:rPr>
-        <w:t>Codo a Codo</w:t>
-      </w:r>
-      <w:r>
-        <w:rPr>
-          <w:rFonts w:ascii="Arial" w:hAnsi="Arial" w:cs="Arial"/>
-          <w:b/>
-          <w:sz w:val="48"/>
-          <w:szCs w:val="48"/>
-        </w:rPr>
-        <w:t xml:space="preserve"> </w:t>
+        <w:t xml:space="preserve">Codo a Codo </w:t>
       </w:r>
     </w:p>
     <w:p>
@@ -48,7 +39,7 @@
           <w:sz w:val="40"/>
           <w:szCs w:val="40"/>
         </w:rPr>
-        <w:t>BACK</w:t>
+        <w:t>BACK END</w:t>
       </w:r>
       <w:r>
         <w:rPr>
@@ -57,7 +48,7 @@
           <w:sz w:val="40"/>
           <w:szCs w:val="40"/>
         </w:rPr>
-        <w:t xml:space="preserve"> END</w:t>
+        <w:t xml:space="preserve"> - NODE.JS -</w:t>
       </w:r>
       <w:r>
         <w:rPr>
@@ -66,33 +57,6 @@
           <w:sz w:val="40"/>
           <w:szCs w:val="40"/>
         </w:rPr>
-        <w:t xml:space="preserve"> - </w:t>
-      </w:r>
-      <w:r>
-        <w:rPr>
-          <w:rFonts w:ascii="Arial" w:hAnsi="Arial" w:cs="Arial"/>
-          <w:b/>
-          <w:sz w:val="40"/>
-          <w:szCs w:val="40"/>
-        </w:rPr>
-        <w:t>NODE.JS</w:t>
-      </w:r>
-      <w:r>
-        <w:rPr>
-          <w:rFonts w:ascii="Arial" w:hAnsi="Arial" w:cs="Arial"/>
-          <w:b/>
-          <w:sz w:val="40"/>
-          <w:szCs w:val="40"/>
-        </w:rPr>
-        <w:t xml:space="preserve"> -</w:t>
-      </w:r>
-      <w:r>
-        <w:rPr>
-          <w:rFonts w:ascii="Arial" w:hAnsi="Arial" w:cs="Arial"/>
-          <w:b/>
-          <w:sz w:val="40"/>
-          <w:szCs w:val="40"/>
-        </w:rPr>
         <w:t xml:space="preserve"> 2024</w:t>
       </w:r>
     </w:p>
@@ -127,333 +91,507 @@
       </w:pPr>
     </w:p>
     <w:p>
-      <w:r>
+      <w:pPr>
+        <w:rPr>
+          <w:b/>
+        </w:rPr>
+      </w:pPr>
+      <w:r>
+        <w:rPr>
+          <w:b/>
+        </w:rPr>
         <w:t>Documentación Preliminar del Proyecto</w:t>
       </w:r>
-    </w:p>
-    <w:p>
-      <w:r>
+      <w:r>
+        <w:rPr>
+          <w:b/>
+        </w:rPr>
         <w:tab/>
+      </w:r>
+    </w:p>
+    <w:p>
+      <w:pPr>
+        <w:rPr>
+          <w:b/>
+        </w:rPr>
+      </w:pPr>
+      <w:r>
+        <w:rPr>
+          <w:b/>
+        </w:rPr>
+        <w:t>1. Título y Descripción del Proyecto:</w:t>
+      </w:r>
+    </w:p>
+    <w:p>
+      <w:r>
+        <w:t>Tí</w:t>
+      </w:r>
+      <w:r>
+        <w:t>tulo: "Institucional y trabajo integrador final</w:t>
+      </w:r>
+      <w:r>
+        <w:t xml:space="preserve"> del Grupo No 23</w:t>
+      </w:r>
+      <w:r>
+        <w:t>”</w:t>
+      </w:r>
+    </w:p>
+    <w:p>
+      <w:r>
+        <w:t xml:space="preserve">Descripción: </w:t>
+      </w:r>
+      <w:r>
+        <w:t>Elaborar un CRUD (</w:t>
+      </w:r>
+      <w:proofErr w:type="spellStart"/>
+      <w:r>
+        <w:t>Create</w:t>
+      </w:r>
+      <w:proofErr w:type="spellEnd"/>
+      <w:r>
+        <w:t xml:space="preserve">, </w:t>
+      </w:r>
+      <w:proofErr w:type="spellStart"/>
+      <w:r>
+        <w:t>Read</w:t>
+      </w:r>
+      <w:proofErr w:type="spellEnd"/>
+      <w:r>
+        <w:t xml:space="preserve">, </w:t>
+      </w:r>
+      <w:proofErr w:type="spellStart"/>
+      <w:r>
+        <w:t>Update</w:t>
+      </w:r>
+      <w:proofErr w:type="spellEnd"/>
+      <w:r>
+        <w:t xml:space="preserve">, </w:t>
+      </w:r>
+      <w:proofErr w:type="spellStart"/>
+      <w:r>
+        <w:t>Delete</w:t>
+      </w:r>
+      <w:proofErr w:type="spellEnd"/>
+      <w:r>
+        <w:t xml:space="preserve">) con </w:t>
+      </w:r>
+      <w:proofErr w:type="spellStart"/>
+      <w:r>
+        <w:t>Node</w:t>
+      </w:r>
+      <w:proofErr w:type="spellEnd"/>
+      <w:r>
+        <w:t xml:space="preserve"> y Express.</w:t>
+      </w:r>
+    </w:p>
+    <w:p>
+      <w:pPr>
+        <w:rPr>
+          <w:b/>
+        </w:rPr>
+      </w:pPr>
+    </w:p>
+    <w:p>
+      <w:pPr>
+        <w:rPr>
+          <w:b/>
+        </w:rPr>
+      </w:pPr>
+      <w:r>
+        <w:rPr>
+          <w:b/>
+        </w:rPr>
+        <w:t>2. Público Objetivo:</w:t>
+      </w:r>
+    </w:p>
+    <w:p>
+      <w:r>
+        <w:t>Público: Docentes y compañeros del curso.</w:t>
+      </w:r>
+    </w:p>
+    <w:p>
+      <w:pPr>
+        <w:rPr>
+          <w:b/>
+        </w:rPr>
+      </w:pPr>
+    </w:p>
+    <w:p>
+      <w:pPr>
+        <w:rPr>
+          <w:b/>
+        </w:rPr>
+      </w:pPr>
+      <w:r>
+        <w:rPr>
+          <w:b/>
+        </w:rPr>
+        <w:t>3. Estructura del Sitio:</w:t>
+      </w:r>
+    </w:p>
+    <w:p>
+      <w:proofErr w:type="spellStart"/>
+      <w:r>
+        <w:t>Frontend</w:t>
+      </w:r>
+      <w:proofErr w:type="spellEnd"/>
+      <w:r>
+        <w:t xml:space="preserve"> en </w:t>
+      </w:r>
+      <w:proofErr w:type="spellStart"/>
+      <w:r>
+        <w:t>html</w:t>
+      </w:r>
+      <w:proofErr w:type="spellEnd"/>
+      <w:r>
+        <w:t xml:space="preserve">, </w:t>
+      </w:r>
+      <w:proofErr w:type="spellStart"/>
+      <w:r>
+        <w:t>css</w:t>
+      </w:r>
+      <w:proofErr w:type="spellEnd"/>
+      <w:r>
+        <w:t xml:space="preserve">, </w:t>
+      </w:r>
+      <w:proofErr w:type="spellStart"/>
+      <w:r>
+        <w:t>js</w:t>
+      </w:r>
+      <w:proofErr w:type="spellEnd"/>
+      <w:r>
+        <w:t xml:space="preserve"> y </w:t>
+      </w:r>
+      <w:proofErr w:type="spellStart"/>
+      <w:r>
+        <w:t>bootstrap</w:t>
+      </w:r>
+      <w:proofErr w:type="spellEnd"/>
+      <w:r>
+        <w:t xml:space="preserve"> para el ingreso de datos unido a un api </w:t>
+      </w:r>
+      <w:proofErr w:type="spellStart"/>
+      <w:r>
+        <w:t>crud</w:t>
+      </w:r>
+      <w:proofErr w:type="spellEnd"/>
+      <w:r>
+        <w:t xml:space="preserve"> hecho con </w:t>
+      </w:r>
+    </w:p>
+    <w:p>
+      <w:proofErr w:type="spellStart"/>
+      <w:proofErr w:type="gramStart"/>
+      <w:r>
+        <w:t>node</w:t>
+      </w:r>
+      <w:proofErr w:type="spellEnd"/>
+      <w:proofErr w:type="gramEnd"/>
+      <w:r>
+        <w:t xml:space="preserve">, </w:t>
+      </w:r>
+      <w:proofErr w:type="spellStart"/>
+      <w:r>
+        <w:t>express</w:t>
+      </w:r>
+      <w:proofErr w:type="spellEnd"/>
+      <w:r>
+        <w:t xml:space="preserve">, </w:t>
+      </w:r>
+      <w:proofErr w:type="spellStart"/>
+      <w:r>
+        <w:t>sequelize</w:t>
+      </w:r>
+      <w:proofErr w:type="spellEnd"/>
+      <w:r>
+        <w:t xml:space="preserve">, mysql2 guardando los datos en </w:t>
+      </w:r>
+      <w:proofErr w:type="spellStart"/>
+      <w:r>
+        <w:t>mysql</w:t>
+      </w:r>
+      <w:proofErr w:type="spellEnd"/>
+      <w:r>
+        <w:t xml:space="preserve"> corriendo en </w:t>
+      </w:r>
+      <w:proofErr w:type="spellStart"/>
+      <w:r>
+        <w:t>xampp</w:t>
+      </w:r>
+      <w:proofErr w:type="spellEnd"/>
+      <w:r>
+        <w:t>.</w:t>
+      </w:r>
+    </w:p>
+    <w:p/>
+    <w:p>
+      <w:pPr>
+        <w:rPr>
+          <w:b/>
+        </w:rPr>
+      </w:pPr>
+      <w:r>
+        <w:rPr>
+          <w:b/>
+        </w:rPr>
+        <w:t>4. Diseño y Estilo:</w:t>
+      </w:r>
+    </w:p>
+    <w:p>
+      <w:r>
+        <w:t xml:space="preserve">Colores: verde, amarillo, fucsia, blanco, negro y verde </w:t>
+      </w:r>
+      <w:proofErr w:type="spellStart"/>
+      <w:r>
+        <w:t>neon</w:t>
+      </w:r>
+      <w:proofErr w:type="spellEnd"/>
+      <w:r>
+        <w:t>.</w:t>
+      </w:r>
+    </w:p>
+    <w:p>
+      <w:r>
+        <w:t>Tipografía: Lucida Sans', 'Lucida Sans Regular', 'Lucida Grande', 'Lucida Sans, Geneva,</w:t>
+      </w:r>
+    </w:p>
+    <w:p>
+      <w:r>
+        <w:t xml:space="preserve">Geneva, </w:t>
+      </w:r>
+      <w:proofErr w:type="spellStart"/>
+      <w:r>
+        <w:t>Verdana</w:t>
+      </w:r>
+      <w:proofErr w:type="spellEnd"/>
+      <w:r>
+        <w:t xml:space="preserve">, </w:t>
+      </w:r>
+      <w:proofErr w:type="spellStart"/>
+      <w:r>
+        <w:t>sans-serif</w:t>
+      </w:r>
+      <w:proofErr w:type="spellEnd"/>
+      <w:r>
+        <w:t>.</w:t>
+      </w:r>
+    </w:p>
+    <w:p>
+      <w:pPr>
+        <w:rPr>
+          <w:b/>
+        </w:rPr>
+      </w:pPr>
+    </w:p>
+    <w:p>
+      <w:pPr>
+        <w:rPr>
+          <w:b/>
+        </w:rPr>
+      </w:pPr>
+      <w:r>
+        <w:rPr>
+          <w:b/>
+        </w:rPr>
+        <w:t>5. Contenido y Funcionalidades:</w:t>
+      </w:r>
+    </w:p>
+    <w:p>
+      <w:r>
+        <w:t>Ingreso de datos y edición desde un formulario y listado de los datos ingresados.</w:t>
+      </w:r>
+    </w:p>
+    <w:p>
+      <w:pPr>
+        <w:rPr>
+          <w:b/>
+        </w:rPr>
+      </w:pPr>
+    </w:p>
+    <w:p>
+      <w:pPr>
+        <w:rPr>
+          <w:b/>
+        </w:rPr>
+      </w:pPr>
+      <w:r>
+        <w:rPr>
+          <w:b/>
+        </w:rPr>
+        <w:t>6. Integrantes del Equipo y Representante:</w:t>
+      </w:r>
+    </w:p>
+    <w:p>
+      <w:r>
+        <w:t>Ingrid Valle (representante y enlace con el Instructor)</w:t>
+      </w:r>
+    </w:p>
+    <w:p>
+      <w:r>
+        <w:t xml:space="preserve">Lucas </w:t>
+      </w:r>
+      <w:proofErr w:type="spellStart"/>
+      <w:r>
+        <w:t>Fernandez</w:t>
+      </w:r>
+      <w:proofErr w:type="spellEnd"/>
+    </w:p>
+    <w:p>
+      <w:r>
+        <w:t xml:space="preserve">Roberto </w:t>
+      </w:r>
+      <w:proofErr w:type="spellStart"/>
+      <w:r>
+        <w:t>martín</w:t>
+      </w:r>
+      <w:proofErr w:type="spellEnd"/>
+      <w:r>
+        <w:t xml:space="preserve"> </w:t>
+      </w:r>
+      <w:proofErr w:type="spellStart"/>
+      <w:r>
+        <w:t>Carcer</w:t>
+      </w:r>
+      <w:proofErr w:type="spellEnd"/>
+    </w:p>
+    <w:p>
+      <w:pPr>
+        <w:rPr>
+          <w:b/>
+        </w:rPr>
+      </w:pPr>
+    </w:p>
+    <w:p>
+      <w:pPr>
+        <w:rPr>
+          <w:b/>
+        </w:rPr>
+      </w:pPr>
+      <w:r>
+        <w:rPr>
+          <w:b/>
+        </w:rPr>
+        <w:t>7. Cronograma Tentativo:</w:t>
+      </w:r>
+    </w:p>
+    <w:p>
+      <w:r>
+        <w:lastRenderedPageBreak/>
+        <w:t>Diseño y planificación: 1 semana.</w:t>
+      </w:r>
+    </w:p>
+    <w:p>
+      <w:r>
+        <w:t>Desarrollo y programación: 3 semanas.</w:t>
+      </w:r>
+    </w:p>
+    <w:p/>
+    <w:p>
+      <w:pPr>
+        <w:rPr>
+          <w:b/>
+        </w:rPr>
+      </w:pPr>
+      <w:r>
+        <w:rPr>
+          <w:b/>
+        </w:rPr>
+        <w:t>8</w:t>
+      </w:r>
+      <w:r>
+        <w:rPr>
+          <w:b/>
+        </w:rPr>
+        <w:t>. Contacto:</w:t>
       </w:r>
       <w:bookmarkStart w:id="0" w:name="_GoBack"/>
       <w:bookmarkEnd w:id="0"/>
     </w:p>
     <w:p>
       <w:r>
-        <w:t>1. Título y Descripción del Proyecto:</w:t>
-      </w:r>
-    </w:p>
-    <w:p>
-      <w:r>
-        <w:t>Título: "Institucional y ejercicio del Grupo No 23</w:t>
-      </w:r>
-    </w:p>
-    <w:p>
-      <w:r>
-        <w:t>Descripción: Creación de un sitio web, institucional y ejercicio del Grupo No 23 mostrando</w:t>
-      </w:r>
-    </w:p>
-    <w:p>
-      <w:proofErr w:type="gramStart"/>
-      <w:r>
-        <w:t>lo</w:t>
-      </w:r>
-      <w:proofErr w:type="gramEnd"/>
-      <w:r>
-        <w:t xml:space="preserve"> aprendido hasta ahora en </w:t>
-      </w:r>
-      <w:proofErr w:type="spellStart"/>
-      <w:r>
-        <w:t>Frond</w:t>
-      </w:r>
-      <w:proofErr w:type="spellEnd"/>
-      <w:r>
-        <w:t xml:space="preserve"> </w:t>
-      </w:r>
-      <w:proofErr w:type="spellStart"/>
-      <w:r>
-        <w:t>end</w:t>
-      </w:r>
-      <w:proofErr w:type="spellEnd"/>
-      <w:r>
-        <w:t>.</w:t>
+        <w:t>Email del Representante: inpaito87@gmail.com</w:t>
+      </w:r>
+    </w:p>
+    <w:p>
+      <w:pPr>
+        <w:rPr>
+          <w:b/>
+        </w:rPr>
+      </w:pPr>
+    </w:p>
+    <w:p>
+      <w:pPr>
+        <w:rPr>
+          <w:b/>
+        </w:rPr>
+      </w:pPr>
+      <w:r>
+        <w:rPr>
+          <w:b/>
+        </w:rPr>
+        <w:t>10. Fecha de Entrega:</w:t>
+      </w:r>
+    </w:p>
+    <w:p>
+      <w:r>
+        <w:t>La fecha límite para la entrega del proyecto informada por el Instructor: 14/07/2024.</w:t>
       </w:r>
     </w:p>
     <w:p/>
     <w:p>
-      <w:r>
-        <w:t>2. Público Objetivo:</w:t>
-      </w:r>
-    </w:p>
-    <w:p>
-      <w:r>
-        <w:t>Público: Docentes y compañeros del curso.</w:t>
-      </w:r>
+      <w:pPr>
+        <w:rPr>
+          <w:b/>
+        </w:rPr>
+      </w:pPr>
+      <w:r>
+        <w:rPr>
+          <w:b/>
+        </w:rPr>
+        <w:t xml:space="preserve">11. </w:t>
+      </w:r>
+      <w:proofErr w:type="spellStart"/>
+      <w:r>
+        <w:rPr>
+          <w:b/>
+        </w:rPr>
+        <w:t>Github</w:t>
+      </w:r>
+      <w:proofErr w:type="spellEnd"/>
+      <w:r>
+        <w:rPr>
+          <w:b/>
+        </w:rPr>
+        <w:t xml:space="preserve"> del proyecto:</w:t>
+      </w:r>
+    </w:p>
+    <w:p>
+      <w:hyperlink r:id="rId4" w:history="1">
+        <w:r>
+          <w:rPr>
+            <w:rStyle w:val="Hipervnculo"/>
+          </w:rPr>
+          <w:t>https://github.com/gitrmc/cac-tif-grupo23-apicrud</w:t>
+        </w:r>
+      </w:hyperlink>
     </w:p>
     <w:p/>
     <w:p>
-      <w:r>
-        <w:t>3. Estructura del Sitio:</w:t>
-      </w:r>
-    </w:p>
-    <w:p>
-      <w:r>
-        <w:t>Contacto (formulario)</w:t>
-      </w:r>
-    </w:p>
-    <w:p>
-      <w:r>
-        <w:t>Links (</w:t>
-      </w:r>
-      <w:proofErr w:type="spellStart"/>
-      <w:r>
-        <w:t>github</w:t>
-      </w:r>
-      <w:proofErr w:type="spellEnd"/>
-      <w:r>
-        <w:t xml:space="preserve">, </w:t>
-      </w:r>
-      <w:proofErr w:type="spellStart"/>
-      <w:r>
-        <w:t>netlify</w:t>
-      </w:r>
-      <w:proofErr w:type="spellEnd"/>
-      <w:r>
-        <w:t xml:space="preserve"> y </w:t>
-      </w:r>
-      <w:proofErr w:type="spellStart"/>
-      <w:r>
-        <w:t>pdf</w:t>
-      </w:r>
-      <w:proofErr w:type="spellEnd"/>
-      <w:r>
-        <w:t xml:space="preserve"> de la planificación del trabajo grupal)</w:t>
-      </w:r>
-    </w:p>
-    <w:p>
-      <w:r>
-        <w:t>Integrantes (</w:t>
-      </w:r>
-      <w:proofErr w:type="spellStart"/>
-      <w:r>
-        <w:t>pagina</w:t>
-      </w:r>
-      <w:proofErr w:type="spellEnd"/>
-      <w:r>
-        <w:t xml:space="preserve"> principal)</w:t>
-      </w:r>
-    </w:p>
-    <w:p>
-      <w:r>
-        <w:t>Página personal de cada integrante</w:t>
-      </w:r>
-    </w:p>
-    <w:p/>
-    <w:p>
-      <w:r>
-        <w:t>4. Diseño y Estilo:</w:t>
-      </w:r>
-    </w:p>
-    <w:p>
-      <w:r>
-        <w:t xml:space="preserve">Colores: verde, amarillo, fucsia, blanco, negro y verde </w:t>
-      </w:r>
-      <w:proofErr w:type="spellStart"/>
-      <w:r>
-        <w:t>neon</w:t>
-      </w:r>
-      <w:proofErr w:type="spellEnd"/>
-      <w:r>
-        <w:t>.</w:t>
-      </w:r>
-    </w:p>
-    <w:p>
-      <w:r>
-        <w:t>Tipografía: Lucida Sans', 'Lucida Sans Regular', 'Lucida Grande', 'Lucida Sans, Geneva,</w:t>
-      </w:r>
-    </w:p>
-    <w:p>
-      <w:r>
-        <w:t xml:space="preserve">Geneva, </w:t>
-      </w:r>
-      <w:proofErr w:type="spellStart"/>
-      <w:r>
-        <w:t>Verdana</w:t>
-      </w:r>
-      <w:proofErr w:type="spellEnd"/>
-      <w:r>
-        <w:t xml:space="preserve">, </w:t>
-      </w:r>
-      <w:proofErr w:type="spellStart"/>
-      <w:r>
-        <w:t>sans-serif</w:t>
-      </w:r>
-      <w:proofErr w:type="spellEnd"/>
-    </w:p>
-    <w:p>
-      <w:r>
-        <w:t>5. Contenido y Funcionalidades:</w:t>
-      </w:r>
-    </w:p>
-    <w:p>
-      <w:r>
-        <w:t>Contenido: Textos informativos, páginas de los integrantes, imágenes, videos</w:t>
-      </w:r>
-    </w:p>
-    <w:p>
-      <w:proofErr w:type="gramStart"/>
-      <w:r>
-        <w:t>demostrativos</w:t>
-      </w:r>
-      <w:proofErr w:type="gramEnd"/>
-      <w:r>
-        <w:t xml:space="preserve"> y enlaces.</w:t>
-      </w:r>
-    </w:p>
-    <w:p>
-      <w:r>
-        <w:t>Funcionalidades: Formulario de contacto.</w:t>
-      </w:r>
-    </w:p>
-    <w:p/>
-    <w:p>
-      <w:r>
-        <w:t>6. Integrantes del Equipo y Representante:</w:t>
-      </w:r>
-    </w:p>
-    <w:p>
-      <w:r>
-        <w:lastRenderedPageBreak/>
-        <w:t>Ingrid Valle (representante y enlace con el Instructor)</w:t>
-      </w:r>
-    </w:p>
-    <w:p>
-      <w:r>
-        <w:t xml:space="preserve">Lucas </w:t>
-      </w:r>
-      <w:proofErr w:type="spellStart"/>
-      <w:r>
-        <w:t>Fernandez</w:t>
-      </w:r>
-      <w:proofErr w:type="spellEnd"/>
-    </w:p>
-    <w:p>
-      <w:r>
-        <w:t xml:space="preserve">Roberto </w:t>
-      </w:r>
-      <w:proofErr w:type="spellStart"/>
-      <w:r>
-        <w:t>m</w:t>
-      </w:r>
-      <w:r>
-        <w:t>artín</w:t>
-      </w:r>
-      <w:proofErr w:type="spellEnd"/>
-      <w:r>
-        <w:t xml:space="preserve"> </w:t>
-      </w:r>
-      <w:proofErr w:type="spellStart"/>
-      <w:r>
-        <w:t>Carcer</w:t>
-      </w:r>
-      <w:proofErr w:type="spellEnd"/>
-    </w:p>
-    <w:p/>
-    <w:p>
-      <w:r>
-        <w:t>7. Cronograma Tentativo:</w:t>
-      </w:r>
-    </w:p>
-    <w:p>
-      <w:r>
-        <w:t>Diseño y planificación: 1 semana.</w:t>
-      </w:r>
-    </w:p>
-    <w:p>
-      <w:r>
-        <w:t>Desarrollo y programación: 3 semanas.</w:t>
-      </w:r>
-    </w:p>
-    <w:p/>
-    <w:p>
-      <w:r>
-        <w:t>8. Desarrollos Futuros y Mejoras Potenciales (Opcional)</w:t>
-      </w:r>
-    </w:p>
-    <w:p>
-      <w:r>
-        <w:t xml:space="preserve">Integración con Back </w:t>
-      </w:r>
-      <w:proofErr w:type="spellStart"/>
-      <w:r>
-        <w:t>End</w:t>
-      </w:r>
-      <w:proofErr w:type="spellEnd"/>
-      <w:r>
-        <w:t>.</w:t>
-      </w:r>
-    </w:p>
-    <w:p/>
-    <w:p>
-      <w:r>
-        <w:t>9. Contacto:</w:t>
-      </w:r>
-    </w:p>
-    <w:p>
-      <w:r>
-        <w:t>Email del Representante: inpaito87@gmail.com</w:t>
-      </w:r>
-    </w:p>
-    <w:p/>
-    <w:p>
-      <w:r>
-        <w:t>10. Fecha de Entrega:</w:t>
-      </w:r>
-    </w:p>
-    <w:p>
-      <w:r>
-        <w:t>La fecha límite para la entrega del proyecto</w:t>
-      </w:r>
-      <w:r>
-        <w:t xml:space="preserve"> informada por el Instructor: 14/07</w:t>
-      </w:r>
-      <w:r>
-        <w:t>/2024.</w:t>
-      </w:r>
-    </w:p>
-    <w:p/>
-    <w:p>
-      <w:r>
-        <w:t xml:space="preserve">11. </w:t>
-      </w:r>
-      <w:proofErr w:type="spellStart"/>
-      <w:r>
-        <w:t>Github</w:t>
-      </w:r>
-      <w:proofErr w:type="spellEnd"/>
-      <w:r>
-        <w:t xml:space="preserve"> del proyecto:</w:t>
-      </w:r>
-    </w:p>
-    <w:p>
-      <w:r>
-        <w:t>https://github.com/ingrid306/trabajogrupalno23</w:t>
-      </w:r>
-    </w:p>
-    <w:p/>
-    <w:p>
-      <w:r>
+      <w:pPr>
+        <w:rPr>
+          <w:b/>
+        </w:rPr>
+      </w:pPr>
+      <w:r>
+        <w:rPr>
+          <w:b/>
+        </w:rPr>
         <w:t>12. Enlaces al proyecto:</w:t>
       </w:r>
     </w:p>
     <w:p>
       <w:r>
-        <w:t>https://ingrid306.github.io/trabajogrupalno23/index.html</w:t>
-      </w:r>
-    </w:p>
-    <w:p>
-      <w:r>
-        <w:t>https://dulcet-empanada-7d70a9.netlify.app/</w:t>
+        <w:t>https://github.com/gitrmc/cac-tif-grupo23-apicrud</w:t>
       </w:r>
     </w:p>
     <w:sectPr>
@@ -887,6 +1025,17 @@
     <w:semiHidden/>
     <w:unhideWhenUsed/>
   </w:style>
+  <w:style w:type="character" w:styleId="Hipervnculo">
+    <w:name w:val="Hyperlink"/>
+    <w:basedOn w:val="Fuentedeprrafopredeter"/>
+    <w:uiPriority w:val="99"/>
+    <w:unhideWhenUsed/>
+    <w:rsid w:val="000064AB"/>
+    <w:rPr>
+      <w:color w:val="0563C1" w:themeColor="hyperlink"/>
+      <w:u w:val="single"/>
+    </w:rPr>
+  </w:style>
 </w:styles>
 </file>
 

</xml_diff>

<commit_message>
cambio de readme y doc
</commit_message>
<xml_diff>
--- a/front/img/Codo a Codo.docx
+++ b/front/img/Codo a Codo.docx
@@ -236,7 +236,7 @@
       </w:r>
       <w:proofErr w:type="spellEnd"/>
       <w:r>
-        <w:t xml:space="preserve"> en </w:t>
+        <w:t xml:space="preserve"> programado con </w:t>
       </w:r>
       <w:proofErr w:type="spellStart"/>
       <w:r>
@@ -268,7 +268,17 @@
       </w:r>
       <w:proofErr w:type="spellEnd"/>
       <w:r>
-        <w:t xml:space="preserve"> para el ingreso de datos unido a un api </w:t>
+        <w:t xml:space="preserve"> para el ingreso, edición y listado de datos </w:t>
+      </w:r>
+    </w:p>
+    <w:p>
+      <w:proofErr w:type="gramStart"/>
+      <w:r>
+        <w:t>en</w:t>
+      </w:r>
+      <w:proofErr w:type="gramEnd"/>
+      <w:r>
+        <w:t xml:space="preserve"> un formulario, unido a un api </w:t>
       </w:r>
       <w:proofErr w:type="spellStart"/>
       <w:r>
@@ -276,35 +286,41 @@
       </w:r>
       <w:proofErr w:type="spellEnd"/>
       <w:r>
-        <w:t xml:space="preserve"> hecho con </w:t>
-      </w:r>
-    </w:p>
-    <w:p>
-      <w:proofErr w:type="spellStart"/>
+        <w:t xml:space="preserve"> programado con </w:t>
+      </w:r>
+      <w:proofErr w:type="spellStart"/>
+      <w:r>
+        <w:t>node</w:t>
+      </w:r>
+      <w:proofErr w:type="spellEnd"/>
+      <w:r>
+        <w:t xml:space="preserve">, </w:t>
+      </w:r>
+      <w:proofErr w:type="spellStart"/>
+      <w:r>
+        <w:t>express</w:t>
+      </w:r>
+      <w:proofErr w:type="spellEnd"/>
+      <w:r>
+        <w:t xml:space="preserve">, </w:t>
+      </w:r>
+      <w:proofErr w:type="spellStart"/>
+      <w:r>
+        <w:t>sequelize</w:t>
+      </w:r>
+      <w:proofErr w:type="spellEnd"/>
+      <w:r>
+        <w:t xml:space="preserve"> y mysql2,</w:t>
+      </w:r>
+    </w:p>
+    <w:p>
       <w:proofErr w:type="gramStart"/>
       <w:r>
-        <w:t>node</w:t>
-      </w:r>
-      <w:proofErr w:type="spellEnd"/>
+        <w:t>guardando</w:t>
+      </w:r>
       <w:proofErr w:type="gramEnd"/>
       <w:r>
-        <w:t xml:space="preserve">, </w:t>
-      </w:r>
-      <w:proofErr w:type="spellStart"/>
-      <w:r>
-        <w:t>express</w:t>
-      </w:r>
-      <w:proofErr w:type="spellEnd"/>
-      <w:r>
-        <w:t xml:space="preserve">, </w:t>
-      </w:r>
-      <w:proofErr w:type="spellStart"/>
-      <w:r>
-        <w:t>sequelize</w:t>
-      </w:r>
-      <w:proofErr w:type="spellEnd"/>
-      <w:r>
-        <w:t xml:space="preserve">, mysql2 guardando los datos en </w:t>
+        <w:t xml:space="preserve"> los datos en </w:t>
       </w:r>
       <w:proofErr w:type="spellStart"/>
       <w:r>
@@ -323,189 +339,190 @@
         <w:t>.</w:t>
       </w:r>
     </w:p>
-    <w:p/>
-    <w:p>
-      <w:pPr>
-        <w:rPr>
-          <w:b/>
-        </w:rPr>
-      </w:pPr>
-      <w:r>
-        <w:rPr>
-          <w:b/>
-        </w:rPr>
-        <w:t>4. Diseño y Estilo:</w:t>
-      </w:r>
-    </w:p>
-    <w:p>
-      <w:r>
-        <w:t xml:space="preserve">Colores: verde, amarillo, fucsia, blanco, negro y verde </w:t>
-      </w:r>
-      <w:proofErr w:type="spellStart"/>
-      <w:r>
-        <w:t>neon</w:t>
-      </w:r>
-      <w:proofErr w:type="spellEnd"/>
-      <w:r>
-        <w:t>.</w:t>
-      </w:r>
-    </w:p>
-    <w:p>
-      <w:r>
-        <w:t>Tipografía: Lucida Sans', 'Lucida Sans Regular', 'Lucida Grande', 'Lucida Sans, Geneva,</w:t>
-      </w:r>
-    </w:p>
-    <w:p>
-      <w:r>
-        <w:t xml:space="preserve">Geneva, </w:t>
-      </w:r>
-      <w:proofErr w:type="spellStart"/>
-      <w:r>
-        <w:t>Verdana</w:t>
-      </w:r>
-      <w:proofErr w:type="spellEnd"/>
-      <w:r>
-        <w:t xml:space="preserve">, </w:t>
-      </w:r>
-      <w:proofErr w:type="spellStart"/>
-      <w:r>
-        <w:t>sans-serif</w:t>
-      </w:r>
-      <w:proofErr w:type="spellEnd"/>
-      <w:r>
-        <w:t>.</w:t>
-      </w:r>
-    </w:p>
-    <w:p>
-      <w:pPr>
-        <w:rPr>
-          <w:b/>
-        </w:rPr>
-      </w:pPr>
-    </w:p>
-    <w:p>
-      <w:pPr>
-        <w:rPr>
-          <w:b/>
-        </w:rPr>
-      </w:pPr>
-      <w:r>
-        <w:rPr>
-          <w:b/>
-        </w:rPr>
-        <w:t>5. Contenido y Funcionalidades:</w:t>
-      </w:r>
-    </w:p>
-    <w:p>
-      <w:r>
-        <w:t>Ingreso de datos y edición desde un formulario y listado de los datos ingresados.</w:t>
-      </w:r>
-    </w:p>
-    <w:p>
-      <w:pPr>
-        <w:rPr>
-          <w:b/>
-        </w:rPr>
-      </w:pPr>
-    </w:p>
-    <w:p>
-      <w:pPr>
-        <w:rPr>
-          <w:b/>
-        </w:rPr>
-      </w:pPr>
-      <w:r>
-        <w:rPr>
-          <w:b/>
-        </w:rPr>
-        <w:t>6. Integrantes del Equipo y Representante:</w:t>
-      </w:r>
-    </w:p>
-    <w:p>
-      <w:r>
-        <w:t>Ingrid Valle (representante y enlace con el Instructor)</w:t>
-      </w:r>
-    </w:p>
-    <w:p>
-      <w:r>
-        <w:t xml:space="preserve">Lucas </w:t>
-      </w:r>
-      <w:proofErr w:type="spellStart"/>
-      <w:r>
-        <w:t>Fernandez</w:t>
-      </w:r>
-      <w:proofErr w:type="spellEnd"/>
-    </w:p>
-    <w:p>
-      <w:r>
-        <w:t xml:space="preserve">Roberto </w:t>
-      </w:r>
-      <w:proofErr w:type="spellStart"/>
-      <w:r>
-        <w:t>martín</w:t>
-      </w:r>
-      <w:proofErr w:type="spellEnd"/>
-      <w:r>
-        <w:t xml:space="preserve"> </w:t>
-      </w:r>
-      <w:proofErr w:type="spellStart"/>
-      <w:r>
-        <w:t>Carcer</w:t>
-      </w:r>
-      <w:proofErr w:type="spellEnd"/>
-    </w:p>
-    <w:p>
-      <w:pPr>
-        <w:rPr>
-          <w:b/>
-        </w:rPr>
-      </w:pPr>
-    </w:p>
-    <w:p>
-      <w:pPr>
-        <w:rPr>
-          <w:b/>
-        </w:rPr>
-      </w:pPr>
-      <w:r>
-        <w:rPr>
-          <w:b/>
-        </w:rPr>
-        <w:t>7. Cronograma Tentativo:</w:t>
-      </w:r>
-    </w:p>
-    <w:p>
-      <w:r>
-        <w:lastRenderedPageBreak/>
-        <w:t>Diseño y planificación: 1 semana.</w:t>
-      </w:r>
-    </w:p>
-    <w:p>
-      <w:r>
-        <w:t>Desarrollo y programación: 3 semanas.</w:t>
-      </w:r>
-    </w:p>
-    <w:p/>
-    <w:p>
-      <w:pPr>
-        <w:rPr>
-          <w:b/>
-        </w:rPr>
-      </w:pPr>
-      <w:r>
-        <w:rPr>
-          <w:b/>
-        </w:rPr>
-        <w:t>8</w:t>
-      </w:r>
-      <w:r>
-        <w:rPr>
-          <w:b/>
-        </w:rPr>
-        <w:t>. Contacto:</w:t>
-      </w:r>
+    <w:p>
       <w:bookmarkStart w:id="0" w:name="_GoBack"/>
       <w:bookmarkEnd w:id="0"/>
+    </w:p>
+    <w:p>
+      <w:pPr>
+        <w:rPr>
+          <w:b/>
+        </w:rPr>
+      </w:pPr>
+      <w:r>
+        <w:rPr>
+          <w:b/>
+        </w:rPr>
+        <w:t>4. Diseño y Estilo:</w:t>
+      </w:r>
+    </w:p>
+    <w:p>
+      <w:r>
+        <w:t xml:space="preserve">Colores: verde, amarillo, fucsia, blanco, negro y verde </w:t>
+      </w:r>
+      <w:proofErr w:type="spellStart"/>
+      <w:r>
+        <w:t>neon</w:t>
+      </w:r>
+      <w:proofErr w:type="spellEnd"/>
+      <w:r>
+        <w:t>.</w:t>
+      </w:r>
+    </w:p>
+    <w:p>
+      <w:r>
+        <w:t>Tipografía: Lucida Sans', 'Lucida Sans Regular', 'Lucida Grande', 'Lucida Sans, Geneva,</w:t>
+      </w:r>
+    </w:p>
+    <w:p>
+      <w:r>
+        <w:t xml:space="preserve">Geneva, </w:t>
+      </w:r>
+      <w:proofErr w:type="spellStart"/>
+      <w:r>
+        <w:t>Verdana</w:t>
+      </w:r>
+      <w:proofErr w:type="spellEnd"/>
+      <w:r>
+        <w:t xml:space="preserve">, </w:t>
+      </w:r>
+      <w:proofErr w:type="spellStart"/>
+      <w:r>
+        <w:t>sans-serif</w:t>
+      </w:r>
+      <w:proofErr w:type="spellEnd"/>
+      <w:r>
+        <w:t>.</w:t>
+      </w:r>
+    </w:p>
+    <w:p>
+      <w:pPr>
+        <w:rPr>
+          <w:b/>
+        </w:rPr>
+      </w:pPr>
+    </w:p>
+    <w:p>
+      <w:pPr>
+        <w:rPr>
+          <w:b/>
+        </w:rPr>
+      </w:pPr>
+      <w:r>
+        <w:rPr>
+          <w:b/>
+        </w:rPr>
+        <w:t>5. Contenido y Funcionalidades:</w:t>
+      </w:r>
+    </w:p>
+    <w:p>
+      <w:r>
+        <w:t>Ingreso de datos y edición desde un formulario y listado de los datos ingresados.</w:t>
+      </w:r>
+    </w:p>
+    <w:p>
+      <w:pPr>
+        <w:rPr>
+          <w:b/>
+        </w:rPr>
+      </w:pPr>
+    </w:p>
+    <w:p>
+      <w:pPr>
+        <w:rPr>
+          <w:b/>
+        </w:rPr>
+      </w:pPr>
+      <w:r>
+        <w:rPr>
+          <w:b/>
+        </w:rPr>
+        <w:t>6. Integrantes del Equipo y Representante:</w:t>
+      </w:r>
+    </w:p>
+    <w:p>
+      <w:r>
+        <w:t>Ingrid Valle (representante y enlace con el Instructor)</w:t>
+      </w:r>
+    </w:p>
+    <w:p>
+      <w:r>
+        <w:t xml:space="preserve">Lucas </w:t>
+      </w:r>
+      <w:proofErr w:type="spellStart"/>
+      <w:r>
+        <w:t>Fernandez</w:t>
+      </w:r>
+      <w:proofErr w:type="spellEnd"/>
+    </w:p>
+    <w:p>
+      <w:r>
+        <w:t xml:space="preserve">Roberto </w:t>
+      </w:r>
+      <w:proofErr w:type="spellStart"/>
+      <w:r>
+        <w:t>martín</w:t>
+      </w:r>
+      <w:proofErr w:type="spellEnd"/>
+      <w:r>
+        <w:t xml:space="preserve"> </w:t>
+      </w:r>
+      <w:proofErr w:type="spellStart"/>
+      <w:r>
+        <w:t>Carcer</w:t>
+      </w:r>
+      <w:proofErr w:type="spellEnd"/>
+    </w:p>
+    <w:p>
+      <w:pPr>
+        <w:rPr>
+          <w:b/>
+        </w:rPr>
+      </w:pPr>
+    </w:p>
+    <w:p>
+      <w:pPr>
+        <w:rPr>
+          <w:b/>
+        </w:rPr>
+      </w:pPr>
+      <w:r>
+        <w:rPr>
+          <w:b/>
+        </w:rPr>
+        <w:lastRenderedPageBreak/>
+        <w:t>7. Cronograma Tentativo:</w:t>
+      </w:r>
+    </w:p>
+    <w:p>
+      <w:r>
+        <w:t>Diseño y planificación: 1 semana.</w:t>
+      </w:r>
+    </w:p>
+    <w:p>
+      <w:r>
+        <w:t>Desarrollo y programación: 3 semanas.</w:t>
+      </w:r>
+    </w:p>
+    <w:p/>
+    <w:p>
+      <w:pPr>
+        <w:rPr>
+          <w:b/>
+        </w:rPr>
+      </w:pPr>
+      <w:r>
+        <w:rPr>
+          <w:b/>
+        </w:rPr>
+        <w:t>8</w:t>
+      </w:r>
+      <w:r>
+        <w:rPr>
+          <w:b/>
+        </w:rPr>
+        <w:t>. Contacto:</w:t>
+      </w:r>
     </w:p>
     <w:p>
       <w:r>

</xml_diff>

<commit_message>
archivo doc y estilos
</commit_message>
<xml_diff>
--- a/front/img/Codo a Codo.docx
+++ b/front/img/Codo a Codo.docx
@@ -130,7 +130,18 @@
         <w:t>tulo: "Institucional y trabajo integrador final</w:t>
       </w:r>
       <w:r>
-        <w:t xml:space="preserve"> del Grupo No 23</w:t>
+        <w:t xml:space="preserve"> </w:t>
+      </w:r>
+      <w:proofErr w:type="spellStart"/>
+      <w:r>
+        <w:t>Backend</w:t>
+      </w:r>
+      <w:proofErr w:type="spellEnd"/>
+      <w:r>
+        <w:t xml:space="preserve"> </w:t>
+      </w:r>
+      <w:r>
+        <w:t>del Grupo No 23</w:t>
       </w:r>
       <w:r>
         <w:t>”</w:t>
@@ -138,14 +149,94 @@
     </w:p>
     <w:p>
       <w:r>
-        <w:t xml:space="preserve">Descripción: </w:t>
-      </w:r>
-      <w:r>
-        <w:t>Elaborar un CRUD (</w:t>
-      </w:r>
-      <w:proofErr w:type="spellStart"/>
-      <w:r>
-        <w:t>Create</w:t>
+        <w:t xml:space="preserve">Este proyecto consta de un </w:t>
+      </w:r>
+      <w:proofErr w:type="spellStart"/>
+      <w:r>
+        <w:t>frontend</w:t>
+      </w:r>
+      <w:proofErr w:type="spellEnd"/>
+      <w:r>
+        <w:t xml:space="preserve"> </w:t>
+      </w:r>
+      <w:r>
+        <w:t xml:space="preserve">para el </w:t>
+      </w:r>
+      <w:r>
+        <w:t>ingreso, edición y listado de datos</w:t>
+      </w:r>
+      <w:r>
+        <w:t xml:space="preserve"> en un formulario, unido a un </w:t>
+      </w:r>
+      <w:proofErr w:type="spellStart"/>
+      <w:r>
+        <w:t>backend</w:t>
+      </w:r>
+      <w:proofErr w:type="spellEnd"/>
+      <w:r>
+        <w:t xml:space="preserve"> API CRUD</w:t>
+      </w:r>
+      <w:r>
+        <w:t>.</w:t>
+      </w:r>
+    </w:p>
+    <w:p>
+      <w:pPr>
+        <w:rPr>
+          <w:b/>
+        </w:rPr>
+      </w:pPr>
+    </w:p>
+    <w:p>
+      <w:pPr>
+        <w:rPr>
+          <w:b/>
+        </w:rPr>
+      </w:pPr>
+      <w:r>
+        <w:rPr>
+          <w:b/>
+        </w:rPr>
+        <w:t>2. Público Objetivo:</w:t>
+      </w:r>
+    </w:p>
+    <w:p>
+      <w:r>
+        <w:t>Público: Docentes y compañeros del curso.</w:t>
+      </w:r>
+    </w:p>
+    <w:p>
+      <w:pPr>
+        <w:rPr>
+          <w:b/>
+        </w:rPr>
+      </w:pPr>
+    </w:p>
+    <w:p>
+      <w:pPr>
+        <w:rPr>
+          <w:b/>
+        </w:rPr>
+      </w:pPr>
+      <w:r>
+        <w:rPr>
+          <w:b/>
+        </w:rPr>
+        <w:t>3. Estructura del Sitio:</w:t>
+      </w:r>
+    </w:p>
+    <w:p>
+      <w:proofErr w:type="spellStart"/>
+      <w:r>
+        <w:t>Frontend</w:t>
+      </w:r>
+      <w:proofErr w:type="spellEnd"/>
+      <w:r>
+        <w:t xml:space="preserve"> programado con </w:t>
+      </w:r>
+      <w:proofErr w:type="spellStart"/>
+      <w:r>
+        <w:t>html</w:t>
       </w:r>
       <w:proofErr w:type="spellEnd"/>
       <w:r>
@@ -153,7 +244,7 @@
       </w:r>
       <w:proofErr w:type="spellStart"/>
       <w:r>
-        <w:t>Read</w:t>
+        <w:t>css</w:t>
       </w:r>
       <w:proofErr w:type="spellEnd"/>
       <w:r>
@@ -161,7 +252,41 @@
       </w:r>
       <w:proofErr w:type="spellStart"/>
       <w:r>
-        <w:t>Update</w:t>
+        <w:t>js</w:t>
+      </w:r>
+      <w:proofErr w:type="spellEnd"/>
+      <w:r>
+        <w:t xml:space="preserve"> y </w:t>
+      </w:r>
+      <w:proofErr w:type="spellStart"/>
+      <w:r>
+        <w:t>bootstrap</w:t>
+      </w:r>
+      <w:proofErr w:type="spellEnd"/>
+      <w:r>
+        <w:t xml:space="preserve"> para el ingreso, edición y listado de datos </w:t>
+      </w:r>
+    </w:p>
+    <w:p>
+      <w:proofErr w:type="gramStart"/>
+      <w:r>
+        <w:t>en</w:t>
+      </w:r>
+      <w:proofErr w:type="gramEnd"/>
+      <w:r>
+        <w:t xml:space="preserve"> un formulario, unido a un api </w:t>
+      </w:r>
+      <w:proofErr w:type="spellStart"/>
+      <w:r>
+        <w:t>crud</w:t>
+      </w:r>
+      <w:proofErr w:type="spellEnd"/>
+      <w:r>
+        <w:t xml:space="preserve"> programado con </w:t>
+      </w:r>
+      <w:proofErr w:type="spellStart"/>
+      <w:r>
+        <w:t>node</w:t>
       </w:r>
       <w:proofErr w:type="spellEnd"/>
       <w:r>
@@ -169,252 +294,739 @@
       </w:r>
       <w:proofErr w:type="spellStart"/>
       <w:r>
-        <w:t>Delete</w:t>
-      </w:r>
-      <w:proofErr w:type="spellEnd"/>
-      <w:r>
-        <w:t xml:space="preserve">) con </w:t>
-      </w:r>
-      <w:proofErr w:type="spellStart"/>
-      <w:r>
-        <w:t>Node</w:t>
-      </w:r>
-      <w:proofErr w:type="spellEnd"/>
-      <w:r>
-        <w:t xml:space="preserve"> y Express.</w:t>
-      </w:r>
-    </w:p>
-    <w:p>
-      <w:pPr>
-        <w:rPr>
-          <w:b/>
-        </w:rPr>
-      </w:pPr>
-    </w:p>
-    <w:p>
-      <w:pPr>
-        <w:rPr>
-          <w:b/>
-        </w:rPr>
-      </w:pPr>
-      <w:r>
-        <w:rPr>
-          <w:b/>
-        </w:rPr>
-        <w:t>2. Público Objetivo:</w:t>
-      </w:r>
-    </w:p>
-    <w:p>
-      <w:r>
-        <w:t>Público: Docentes y compañeros del curso.</w:t>
-      </w:r>
-    </w:p>
-    <w:p>
-      <w:pPr>
-        <w:rPr>
-          <w:b/>
-        </w:rPr>
-      </w:pPr>
-    </w:p>
-    <w:p>
-      <w:pPr>
-        <w:rPr>
-          <w:b/>
-        </w:rPr>
-      </w:pPr>
-      <w:r>
-        <w:rPr>
-          <w:b/>
-        </w:rPr>
-        <w:t>3. Estructura del Sitio:</w:t>
-      </w:r>
-    </w:p>
-    <w:p>
-      <w:proofErr w:type="spellStart"/>
-      <w:r>
+        <w:t>express</w:t>
+      </w:r>
+      <w:proofErr w:type="spellEnd"/>
+      <w:r>
+        <w:t xml:space="preserve">, </w:t>
+      </w:r>
+      <w:proofErr w:type="spellStart"/>
+      <w:r>
+        <w:t>sequelize</w:t>
+      </w:r>
+      <w:proofErr w:type="spellEnd"/>
+      <w:r>
+        <w:t xml:space="preserve"> y mysql2,</w:t>
+      </w:r>
+    </w:p>
+    <w:p>
+      <w:proofErr w:type="gramStart"/>
+      <w:r>
+        <w:t>guardando</w:t>
+      </w:r>
+      <w:proofErr w:type="gramEnd"/>
+      <w:r>
+        <w:t xml:space="preserve"> los datos en </w:t>
+      </w:r>
+      <w:proofErr w:type="spellStart"/>
+      <w:r>
+        <w:t>mysql</w:t>
+      </w:r>
+      <w:proofErr w:type="spellEnd"/>
+      <w:r>
+        <w:t xml:space="preserve"> corriendo en </w:t>
+      </w:r>
+      <w:proofErr w:type="spellStart"/>
+      <w:r>
+        <w:t>xampp</w:t>
+      </w:r>
+      <w:proofErr w:type="spellEnd"/>
+      <w:r>
+        <w:t>.</w:t>
+      </w:r>
+    </w:p>
+    <w:p>
+      <w:pPr>
+        <w:rPr>
+          <w:b/>
+        </w:rPr>
+      </w:pPr>
+    </w:p>
+    <w:p>
+      <w:pPr>
+        <w:rPr>
+          <w:b/>
+        </w:rPr>
+      </w:pPr>
+      <w:r>
+        <w:rPr>
+          <w:b/>
+        </w:rPr>
+        <w:t>4. Diseño y Estilo:</w:t>
+      </w:r>
+    </w:p>
+    <w:p>
+      <w:r>
+        <w:t xml:space="preserve">Colores: verde, amarillo, fucsia, blanco, negro y verde </w:t>
+      </w:r>
+      <w:proofErr w:type="spellStart"/>
+      <w:r>
+        <w:t>neon</w:t>
+      </w:r>
+      <w:proofErr w:type="spellEnd"/>
+      <w:r>
+        <w:t>.</w:t>
+      </w:r>
+    </w:p>
+    <w:p>
+      <w:r>
+        <w:t>Tipografía: Lucida Sans', 'Lucida Sans Regular', 'Lucida Grande', 'Lucida Sans, Geneva,</w:t>
+      </w:r>
+    </w:p>
+    <w:p>
+      <w:r>
+        <w:t xml:space="preserve">Geneva, </w:t>
+      </w:r>
+      <w:proofErr w:type="spellStart"/>
+      <w:r>
+        <w:t>Verdana</w:t>
+      </w:r>
+      <w:proofErr w:type="spellEnd"/>
+      <w:r>
+        <w:t xml:space="preserve">, </w:t>
+      </w:r>
+      <w:proofErr w:type="spellStart"/>
+      <w:r>
+        <w:t>sans-serif</w:t>
+      </w:r>
+      <w:proofErr w:type="spellEnd"/>
+      <w:r>
+        <w:t>.</w:t>
+      </w:r>
+    </w:p>
+    <w:p>
+      <w:pPr>
+        <w:rPr>
+          <w:b/>
+        </w:rPr>
+      </w:pPr>
+    </w:p>
+    <w:p>
+      <w:pPr>
+        <w:rPr>
+          <w:b/>
+        </w:rPr>
+      </w:pPr>
+      <w:r>
+        <w:rPr>
+          <w:b/>
+        </w:rPr>
+        <w:t>5. Contenido y Funcionalidades:</w:t>
+      </w:r>
+    </w:p>
+    <w:p>
+      <w:pPr>
+        <w:rPr>
+          <w:rFonts w:cstheme="minorHAnsi"/>
+        </w:rPr>
+      </w:pPr>
+      <w:r>
+        <w:rPr>
+          <w:rFonts w:cstheme="minorHAnsi"/>
+        </w:rPr>
+        <w:t>Requisitos</w:t>
+      </w:r>
+    </w:p>
+    <w:p>
+      <w:pPr>
+        <w:rPr>
+          <w:rFonts w:cstheme="minorHAnsi"/>
+        </w:rPr>
+      </w:pPr>
+      <w:r>
+        <w:rPr>
+          <w:rFonts w:cstheme="minorHAnsi"/>
+        </w:rPr>
+        <w:t xml:space="preserve">Para hacer funcionar el API CRUD necesitamos tener instalado el programa XAMPP que nos permite ejecutar un servidor </w:t>
+      </w:r>
+      <w:proofErr w:type="spellStart"/>
+      <w:r>
+        <w:rPr>
+          <w:rFonts w:cstheme="minorHAnsi"/>
+        </w:rPr>
+        <w:t>MySQL</w:t>
+      </w:r>
+      <w:proofErr w:type="spellEnd"/>
+      <w:r>
+        <w:rPr>
+          <w:rFonts w:cstheme="minorHAnsi"/>
+        </w:rPr>
+        <w:t xml:space="preserve"> en el cual tendremos configurada nuestra base de datos api-</w:t>
+      </w:r>
+      <w:proofErr w:type="spellStart"/>
+      <w:r>
+        <w:rPr>
+          <w:rFonts w:cstheme="minorHAnsi"/>
+        </w:rPr>
+        <w:t>crud</w:t>
+      </w:r>
+      <w:proofErr w:type="spellEnd"/>
+      <w:r>
+        <w:rPr>
+          <w:rFonts w:cstheme="minorHAnsi"/>
+        </w:rPr>
+        <w:t xml:space="preserve">-usuarios con la tabla usuarios y los campos id, nombre, apellido, </w:t>
+      </w:r>
+      <w:proofErr w:type="spellStart"/>
+      <w:r>
+        <w:rPr>
+          <w:rFonts w:cstheme="minorHAnsi"/>
+        </w:rPr>
+        <w:t>dni</w:t>
+      </w:r>
+      <w:proofErr w:type="spellEnd"/>
+      <w:r>
+        <w:rPr>
+          <w:rFonts w:cstheme="minorHAnsi"/>
+        </w:rPr>
+        <w:t xml:space="preserve">, </w:t>
+      </w:r>
+      <w:proofErr w:type="spellStart"/>
+      <w:r>
+        <w:rPr>
+          <w:rFonts w:cstheme="minorHAnsi"/>
+        </w:rPr>
+        <w:t>direccion</w:t>
+      </w:r>
+      <w:proofErr w:type="spellEnd"/>
+      <w:r>
+        <w:rPr>
+          <w:rFonts w:cstheme="minorHAnsi"/>
+        </w:rPr>
+        <w:t xml:space="preserve">, correo, </w:t>
+      </w:r>
+      <w:proofErr w:type="spellStart"/>
+      <w:r>
+        <w:rPr>
+          <w:rFonts w:cstheme="minorHAnsi"/>
+        </w:rPr>
+        <w:t>createdAt</w:t>
+      </w:r>
+      <w:proofErr w:type="spellEnd"/>
+      <w:r>
+        <w:rPr>
+          <w:rFonts w:cstheme="minorHAnsi"/>
+        </w:rPr>
+        <w:t xml:space="preserve"> y </w:t>
+      </w:r>
+      <w:proofErr w:type="spellStart"/>
+      <w:r>
+        <w:rPr>
+          <w:rFonts w:cstheme="minorHAnsi"/>
+        </w:rPr>
+        <w:t>updateAt</w:t>
+      </w:r>
+      <w:proofErr w:type="spellEnd"/>
+      <w:r>
+        <w:rPr>
+          <w:rFonts w:cstheme="minorHAnsi"/>
+        </w:rPr>
+        <w:t>.</w:t>
+      </w:r>
+    </w:p>
+    <w:p>
+      <w:pPr>
+        <w:rPr>
+          <w:rFonts w:cstheme="minorHAnsi"/>
+          <w:b/>
+        </w:rPr>
+      </w:pPr>
+      <w:r>
+        <w:rPr>
+          <w:rFonts w:cstheme="minorHAnsi"/>
+          <w:b/>
+        </w:rPr>
+        <w:t>Instrucciones</w:t>
+      </w:r>
+    </w:p>
+    <w:p>
+      <w:pPr>
+        <w:rPr>
+          <w:rFonts w:cstheme="minorHAnsi"/>
+        </w:rPr>
+      </w:pPr>
+      <w:r>
+        <w:rPr>
+          <w:rFonts w:cstheme="minorHAnsi"/>
+        </w:rPr>
+        <w:t>Con</w:t>
+      </w:r>
+      <w:r>
+        <w:rPr>
+          <w:rFonts w:cstheme="minorHAnsi"/>
+        </w:rPr>
+        <w:t>figuración de la base de datos:</w:t>
+      </w:r>
+    </w:p>
+    <w:p>
+      <w:pPr>
+        <w:rPr>
+          <w:rFonts w:cstheme="minorHAnsi"/>
+        </w:rPr>
+      </w:pPr>
+      <w:r>
+        <w:rPr>
+          <w:rFonts w:cstheme="minorHAnsi"/>
+        </w:rPr>
+        <w:lastRenderedPageBreak/>
+        <w:t>Instalar y ejecutar XAMPP.</w:t>
+      </w:r>
+    </w:p>
+    <w:p>
+      <w:pPr>
+        <w:rPr>
+          <w:rFonts w:cstheme="minorHAnsi"/>
+        </w:rPr>
+      </w:pPr>
+      <w:r>
+        <w:rPr>
+          <w:rFonts w:cstheme="minorHAnsi"/>
+        </w:rPr>
+        <w:t>Crear la base de datos api-</w:t>
+      </w:r>
+      <w:proofErr w:type="spellStart"/>
+      <w:r>
+        <w:rPr>
+          <w:rFonts w:cstheme="minorHAnsi"/>
+        </w:rPr>
+        <w:t>crud</w:t>
+      </w:r>
+      <w:proofErr w:type="spellEnd"/>
+      <w:r>
+        <w:rPr>
+          <w:rFonts w:cstheme="minorHAnsi"/>
+        </w:rPr>
+        <w:t>-usuarios.</w:t>
+      </w:r>
+    </w:p>
+    <w:p>
+      <w:pPr>
+        <w:rPr>
+          <w:rFonts w:cstheme="minorHAnsi"/>
+        </w:rPr>
+      </w:pPr>
+      <w:r>
+        <w:rPr>
+          <w:rFonts w:cstheme="minorHAnsi"/>
+        </w:rPr>
+        <w:t xml:space="preserve">Configurar la tabla usuarios con los campos: id, nombre, apellido, </w:t>
+      </w:r>
+      <w:proofErr w:type="spellStart"/>
+      <w:r>
+        <w:rPr>
+          <w:rFonts w:cstheme="minorHAnsi"/>
+        </w:rPr>
+        <w:t>dni</w:t>
+      </w:r>
+      <w:proofErr w:type="spellEnd"/>
+      <w:r>
+        <w:rPr>
+          <w:rFonts w:cstheme="minorHAnsi"/>
+        </w:rPr>
+        <w:t xml:space="preserve">, </w:t>
+      </w:r>
+      <w:proofErr w:type="spellStart"/>
+      <w:r>
+        <w:rPr>
+          <w:rFonts w:cstheme="minorHAnsi"/>
+        </w:rPr>
+        <w:t>direccion</w:t>
+      </w:r>
+      <w:proofErr w:type="spellEnd"/>
+      <w:r>
+        <w:rPr>
+          <w:rFonts w:cstheme="minorHAnsi"/>
+        </w:rPr>
+        <w:t xml:space="preserve">, correo, </w:t>
+      </w:r>
+      <w:proofErr w:type="spellStart"/>
+      <w:r>
+        <w:rPr>
+          <w:rFonts w:cstheme="minorHAnsi"/>
+        </w:rPr>
+        <w:t>createdAt</w:t>
+      </w:r>
+      <w:proofErr w:type="spellEnd"/>
+      <w:r>
+        <w:rPr>
+          <w:rFonts w:cstheme="minorHAnsi"/>
+        </w:rPr>
+        <w:t xml:space="preserve">, </w:t>
+      </w:r>
+      <w:proofErr w:type="spellStart"/>
+      <w:r>
+        <w:rPr>
+          <w:rFonts w:cstheme="minorHAnsi"/>
+        </w:rPr>
+        <w:t>updateAt.</w:t>
+      </w:r>
+      <w:proofErr w:type="spellEnd"/>
+    </w:p>
+    <w:p>
+      <w:pPr>
+        <w:rPr>
+          <w:rFonts w:cstheme="minorHAnsi"/>
+          <w:b/>
+        </w:rPr>
+      </w:pPr>
+      <w:r>
+        <w:rPr>
+          <w:rFonts w:cstheme="minorHAnsi"/>
+          <w:b/>
+        </w:rPr>
+        <w:t>I</w:t>
+      </w:r>
+      <w:r>
+        <w:rPr>
+          <w:rFonts w:cstheme="minorHAnsi"/>
+          <w:b/>
+        </w:rPr>
+        <w:t>nstalación del API CRUD:</w:t>
+      </w:r>
+    </w:p>
+    <w:p>
+      <w:pPr>
+        <w:rPr>
+          <w:rFonts w:cstheme="minorHAnsi"/>
+        </w:rPr>
+      </w:pPr>
+      <w:r>
+        <w:rPr>
+          <w:rFonts w:cstheme="minorHAnsi"/>
+        </w:rPr>
+        <w:t xml:space="preserve">Navegar a la carpeta </w:t>
+      </w:r>
+      <w:proofErr w:type="spellStart"/>
+      <w:r>
+        <w:rPr>
+          <w:rFonts w:cstheme="minorHAnsi"/>
+        </w:rPr>
+        <w:t>apiCrud</w:t>
+      </w:r>
+      <w:proofErr w:type="spellEnd"/>
+      <w:r>
+        <w:rPr>
+          <w:rFonts w:cstheme="minorHAnsi"/>
+        </w:rPr>
+        <w:t>.</w:t>
+      </w:r>
+    </w:p>
+    <w:p>
+      <w:pPr>
+        <w:rPr>
+          <w:rFonts w:cstheme="minorHAnsi"/>
+        </w:rPr>
+      </w:pPr>
+      <w:r>
+        <w:rPr>
+          <w:rFonts w:cstheme="minorHAnsi"/>
+        </w:rPr>
+        <w:t>Ejecutar un terminal en esta carpeta.</w:t>
+      </w:r>
+    </w:p>
+    <w:p>
+      <w:pPr>
+        <w:rPr>
+          <w:rFonts w:cstheme="minorHAnsi"/>
+        </w:rPr>
+      </w:pPr>
+      <w:r>
+        <w:rPr>
+          <w:rFonts w:cstheme="minorHAnsi"/>
+        </w:rPr>
+        <w:t xml:space="preserve">Correr el comando </w:t>
+      </w:r>
+      <w:proofErr w:type="spellStart"/>
+      <w:r>
+        <w:rPr>
+          <w:rFonts w:cstheme="minorHAnsi"/>
+        </w:rPr>
+        <w:t>npm</w:t>
+      </w:r>
+      <w:proofErr w:type="spellEnd"/>
+      <w:r>
+        <w:rPr>
+          <w:rFonts w:cstheme="minorHAnsi"/>
+        </w:rPr>
+        <w:t xml:space="preserve"> i para instalar los módulos necesarios.</w:t>
+      </w:r>
+    </w:p>
+    <w:p>
+      <w:pPr>
+        <w:rPr>
+          <w:rFonts w:cstheme="minorHAnsi"/>
+        </w:rPr>
+      </w:pPr>
+      <w:r>
+        <w:rPr>
+          <w:rFonts w:cstheme="minorHAnsi"/>
+        </w:rPr>
+        <w:t xml:space="preserve">Asegurarse de que XAMPP esté ejecutando </w:t>
+      </w:r>
+      <w:proofErr w:type="spellStart"/>
+      <w:r>
+        <w:rPr>
+          <w:rFonts w:cstheme="minorHAnsi"/>
+        </w:rPr>
+        <w:t>MySQL</w:t>
+      </w:r>
+      <w:proofErr w:type="spellEnd"/>
+      <w:r>
+        <w:rPr>
+          <w:rFonts w:cstheme="minorHAnsi"/>
+        </w:rPr>
+        <w:t xml:space="preserve"> con la base de datos configurada.</w:t>
+      </w:r>
+    </w:p>
+    <w:p>
+      <w:pPr>
+        <w:rPr>
+          <w:rFonts w:cstheme="minorHAnsi"/>
+        </w:rPr>
+      </w:pPr>
+      <w:r>
+        <w:rPr>
+          <w:rFonts w:cstheme="minorHAnsi"/>
+        </w:rPr>
+        <w:t xml:space="preserve">Ejecutar el comando </w:t>
+      </w:r>
+      <w:proofErr w:type="spellStart"/>
+      <w:r>
+        <w:rPr>
+          <w:rFonts w:cstheme="minorHAnsi"/>
+        </w:rPr>
+        <w:t>npm</w:t>
+      </w:r>
+      <w:proofErr w:type="spellEnd"/>
+      <w:r>
+        <w:rPr>
+          <w:rFonts w:cstheme="minorHAnsi"/>
+        </w:rPr>
+        <w:t xml:space="preserve"> </w:t>
+      </w:r>
+      <w:proofErr w:type="spellStart"/>
+      <w:r>
+        <w:rPr>
+          <w:rFonts w:cstheme="minorHAnsi"/>
+        </w:rPr>
+        <w:t>run</w:t>
+      </w:r>
+      <w:proofErr w:type="spellEnd"/>
+      <w:r>
+        <w:rPr>
+          <w:rFonts w:cstheme="minorHAnsi"/>
+        </w:rPr>
+        <w:t xml:space="preserve"> </w:t>
+      </w:r>
+      <w:proofErr w:type="spellStart"/>
+      <w:r>
+        <w:rPr>
+          <w:rFonts w:cstheme="minorHAnsi"/>
+        </w:rPr>
+        <w:t>dev</w:t>
+      </w:r>
+      <w:proofErr w:type="spellEnd"/>
+      <w:r>
+        <w:rPr>
+          <w:rFonts w:cstheme="minorHAnsi"/>
+        </w:rPr>
+        <w:t xml:space="preserve"> para correr el API.</w:t>
+      </w:r>
+    </w:p>
+    <w:p>
+      <w:pPr>
+        <w:rPr>
+          <w:rFonts w:cstheme="minorHAnsi"/>
+          <w:b/>
+        </w:rPr>
+      </w:pPr>
+      <w:r>
+        <w:rPr>
+          <w:rFonts w:cstheme="minorHAnsi"/>
+          <w:b/>
+        </w:rPr>
+        <w:t xml:space="preserve">Ejecución del </w:t>
+      </w:r>
+      <w:proofErr w:type="spellStart"/>
+      <w:r>
+        <w:rPr>
+          <w:rFonts w:cstheme="minorHAnsi"/>
+          <w:b/>
+        </w:rPr>
         <w:t>Frontend</w:t>
       </w:r>
       <w:proofErr w:type="spellEnd"/>
       <w:r>
-        <w:t xml:space="preserve"> programado con </w:t>
-      </w:r>
-      <w:proofErr w:type="spellStart"/>
-      <w:r>
-        <w:t>html</w:t>
-      </w:r>
-      <w:proofErr w:type="spellEnd"/>
-      <w:r>
-        <w:t xml:space="preserve">, </w:t>
-      </w:r>
-      <w:proofErr w:type="spellStart"/>
-      <w:r>
-        <w:t>css</w:t>
-      </w:r>
-      <w:proofErr w:type="spellEnd"/>
-      <w:r>
-        <w:t xml:space="preserve">, </w:t>
-      </w:r>
-      <w:proofErr w:type="spellStart"/>
-      <w:r>
-        <w:t>js</w:t>
-      </w:r>
-      <w:proofErr w:type="spellEnd"/>
-      <w:r>
-        <w:t xml:space="preserve"> y </w:t>
-      </w:r>
-      <w:proofErr w:type="spellStart"/>
-      <w:r>
-        <w:t>bootstrap</w:t>
-      </w:r>
-      <w:proofErr w:type="spellEnd"/>
-      <w:r>
-        <w:t xml:space="preserve"> para el ingreso, edición y listado de datos </w:t>
-      </w:r>
-    </w:p>
-    <w:p>
-      <w:proofErr w:type="gramStart"/>
-      <w:r>
-        <w:t>en</w:t>
-      </w:r>
-      <w:proofErr w:type="gramEnd"/>
-      <w:r>
-        <w:t xml:space="preserve"> un formulario, unido a un api </w:t>
-      </w:r>
-      <w:proofErr w:type="spellStart"/>
-      <w:r>
-        <w:t>crud</w:t>
-      </w:r>
-      <w:proofErr w:type="spellEnd"/>
-      <w:r>
-        <w:t xml:space="preserve"> programado con </w:t>
-      </w:r>
-      <w:proofErr w:type="spellStart"/>
-      <w:r>
-        <w:t>node</w:t>
-      </w:r>
-      <w:proofErr w:type="spellEnd"/>
-      <w:r>
-        <w:t xml:space="preserve">, </w:t>
-      </w:r>
-      <w:proofErr w:type="spellStart"/>
-      <w:r>
-        <w:t>express</w:t>
-      </w:r>
-      <w:proofErr w:type="spellEnd"/>
-      <w:r>
-        <w:t xml:space="preserve">, </w:t>
-      </w:r>
-      <w:proofErr w:type="spellStart"/>
-      <w:r>
-        <w:t>sequelize</w:t>
-      </w:r>
-      <w:proofErr w:type="spellEnd"/>
-      <w:r>
-        <w:t xml:space="preserve"> y mysql2,</w:t>
-      </w:r>
-    </w:p>
-    <w:p>
-      <w:proofErr w:type="gramStart"/>
-      <w:r>
-        <w:t>guardando</w:t>
-      </w:r>
-      <w:proofErr w:type="gramEnd"/>
-      <w:r>
-        <w:t xml:space="preserve"> los datos en </w:t>
-      </w:r>
-      <w:proofErr w:type="spellStart"/>
-      <w:r>
-        <w:t>mysql</w:t>
-      </w:r>
-      <w:proofErr w:type="spellEnd"/>
-      <w:r>
-        <w:t xml:space="preserve"> corriendo en </w:t>
-      </w:r>
-      <w:proofErr w:type="spellStart"/>
-      <w:r>
-        <w:t>xampp</w:t>
-      </w:r>
-      <w:proofErr w:type="spellEnd"/>
-      <w:r>
+        <w:rPr>
+          <w:rFonts w:cstheme="minorHAnsi"/>
+          <w:b/>
+        </w:rPr>
+        <w:t>:</w:t>
+      </w:r>
+    </w:p>
+    <w:p>
+      <w:pPr>
+        <w:rPr>
+          <w:rFonts w:cstheme="minorHAnsi"/>
+        </w:rPr>
+      </w:pPr>
+      <w:r>
+        <w:rPr>
+          <w:rFonts w:cstheme="minorHAnsi"/>
+        </w:rPr>
+        <w:t xml:space="preserve">Desde la carpeta </w:t>
+      </w:r>
+      <w:proofErr w:type="spellStart"/>
+      <w:r>
+        <w:rPr>
+          <w:rFonts w:cstheme="minorHAnsi"/>
+        </w:rPr>
+        <w:t>front</w:t>
+      </w:r>
+      <w:proofErr w:type="spellEnd"/>
+      <w:r>
+        <w:rPr>
+          <w:rFonts w:cstheme="minorHAnsi"/>
+        </w:rPr>
+        <w:t xml:space="preserve">, abrir el archivo index.html con "Open </w:t>
+      </w:r>
+      <w:proofErr w:type="spellStart"/>
+      <w:r>
+        <w:rPr>
+          <w:rFonts w:cstheme="minorHAnsi"/>
+        </w:rPr>
+        <w:t>with</w:t>
+      </w:r>
+      <w:proofErr w:type="spellEnd"/>
+      <w:r>
+        <w:rPr>
+          <w:rFonts w:cstheme="minorHAnsi"/>
+        </w:rPr>
+        <w:t xml:space="preserve"> Live Server".</w:t>
+      </w:r>
+    </w:p>
+    <w:p>
+      <w:pPr>
+        <w:rPr>
+          <w:rFonts w:cstheme="minorHAnsi"/>
+        </w:rPr>
+      </w:pPr>
+      <w:r>
+        <w:rPr>
+          <w:rFonts w:cstheme="minorHAnsi"/>
+        </w:rPr>
+        <w:t>Desde cualquier integrante o desde el menú "API CRUD", empezar a cargar los datos.</w:t>
+      </w:r>
+    </w:p>
+    <w:p>
+      <w:pPr>
+        <w:rPr>
+          <w:rFonts w:cstheme="minorHAnsi"/>
+        </w:rPr>
+      </w:pPr>
+      <w:r>
+        <w:rPr>
+          <w:rFonts w:cstheme="minorHAnsi"/>
+        </w:rPr>
+        <w:t xml:space="preserve">También se puede probar directamente sin utilizar un </w:t>
+      </w:r>
+      <w:proofErr w:type="spellStart"/>
+      <w:r>
+        <w:rPr>
+          <w:rFonts w:cstheme="minorHAnsi"/>
+        </w:rPr>
+        <w:t>front</w:t>
+      </w:r>
+      <w:proofErr w:type="spellEnd"/>
+      <w:r>
+        <w:rPr>
+          <w:rFonts w:cstheme="minorHAnsi"/>
+        </w:rPr>
+        <w:t xml:space="preserve"> con </w:t>
+      </w:r>
+      <w:proofErr w:type="spellStart"/>
+      <w:r>
+        <w:rPr>
+          <w:rFonts w:cstheme="minorHAnsi"/>
+        </w:rPr>
+        <w:t>Postman</w:t>
+      </w:r>
+      <w:proofErr w:type="spellEnd"/>
+      <w:r>
+        <w:rPr>
+          <w:rFonts w:cstheme="minorHAnsi"/>
+        </w:rPr>
+        <w:t xml:space="preserve"> o </w:t>
+      </w:r>
+      <w:proofErr w:type="spellStart"/>
+      <w:r>
+        <w:rPr>
+          <w:rFonts w:cstheme="minorHAnsi"/>
+        </w:rPr>
+        <w:t>Thunder</w:t>
+      </w:r>
+      <w:proofErr w:type="spellEnd"/>
+      <w:r>
+        <w:rPr>
+          <w:rFonts w:cstheme="minorHAnsi"/>
+        </w:rPr>
+        <w:t xml:space="preserve"> </w:t>
+      </w:r>
+      <w:proofErr w:type="spellStart"/>
+      <w:r>
+        <w:rPr>
+          <w:rFonts w:cstheme="minorHAnsi"/>
+        </w:rPr>
+        <w:t>Client</w:t>
+      </w:r>
+      <w:proofErr w:type="spellEnd"/>
+      <w:r>
+        <w:rPr>
+          <w:rFonts w:cstheme="minorHAnsi"/>
+        </w:rPr>
         <w:t>.</w:t>
       </w:r>
     </w:p>
-    <w:p/>
-    <w:p>
-      <w:pPr>
-        <w:rPr>
-          <w:b/>
-        </w:rPr>
-      </w:pPr>
-      <w:r>
-        <w:rPr>
-          <w:b/>
-        </w:rPr>
-        <w:t>4. Diseño y Estilo:</w:t>
-      </w:r>
-    </w:p>
-    <w:p>
-      <w:r>
-        <w:t xml:space="preserve">Colores: verde, amarillo, fucsia, blanco, negro y verde </w:t>
-      </w:r>
-      <w:proofErr w:type="spellStart"/>
-      <w:r>
-        <w:t>neon</w:t>
-      </w:r>
-      <w:proofErr w:type="spellEnd"/>
-      <w:r>
-        <w:t>.</w:t>
-      </w:r>
-    </w:p>
-    <w:p>
-      <w:r>
-        <w:t>Tipografía: Lucida Sans', 'Lucida Sans Regular', 'Lucida Grande', 'Lucida Sans, Geneva,</w:t>
-      </w:r>
-    </w:p>
-    <w:p>
-      <w:r>
-        <w:t xml:space="preserve">Geneva, </w:t>
-      </w:r>
-      <w:proofErr w:type="spellStart"/>
-      <w:r>
-        <w:t>Verdana</w:t>
-      </w:r>
-      <w:proofErr w:type="spellEnd"/>
-      <w:r>
-        <w:t xml:space="preserve">, </w:t>
-      </w:r>
-      <w:proofErr w:type="spellStart"/>
-      <w:r>
-        <w:t>sans-serif</w:t>
-      </w:r>
-      <w:proofErr w:type="spellEnd"/>
-      <w:r>
-        <w:t>.</w:t>
-      </w:r>
-    </w:p>
-    <w:p>
-      <w:pPr>
-        <w:rPr>
-          <w:b/>
-        </w:rPr>
-      </w:pPr>
-    </w:p>
-    <w:p>
-      <w:pPr>
-        <w:rPr>
-          <w:b/>
-        </w:rPr>
-      </w:pPr>
-      <w:r>
-        <w:rPr>
-          <w:b/>
-        </w:rPr>
-        <w:t>5. Contenido y Funcionalidades:</w:t>
-      </w:r>
-    </w:p>
-    <w:p>
-      <w:r>
-        <w:t>Ingreso de datos y edición desde un formulario y listado de los datos ingresados.</w:t>
+    <w:p>
+      <w:pPr>
+        <w:rPr>
+          <w:rFonts w:cstheme="minorHAnsi"/>
+          <w:b/>
+        </w:rPr>
+      </w:pPr>
+      <w:r>
+        <w:rPr>
+          <w:rFonts w:cstheme="minorHAnsi"/>
+          <w:b/>
+        </w:rPr>
+        <w:t>Uso</w:t>
+      </w:r>
+    </w:p>
+    <w:p>
+      <w:pPr>
+        <w:rPr>
+          <w:rFonts w:cstheme="minorHAnsi"/>
+        </w:rPr>
+      </w:pPr>
+      <w:r>
+        <w:rPr>
+          <w:rFonts w:cstheme="minorHAnsi"/>
+        </w:rPr>
+        <w:t xml:space="preserve">Una vez configurado y ejecutado todo, podrás ingresar, editar y listar los datos de usuarios desde el </w:t>
+      </w:r>
+      <w:proofErr w:type="spellStart"/>
+      <w:r>
+        <w:rPr>
+          <w:rFonts w:cstheme="minorHAnsi"/>
+        </w:rPr>
+        <w:t>frontend</w:t>
+      </w:r>
+      <w:proofErr w:type="spellEnd"/>
+      <w:r>
+        <w:rPr>
+          <w:rFonts w:cstheme="minorHAnsi"/>
+        </w:rPr>
+        <w:t>, interactuando con el API CRUD.</w:t>
       </w:r>
     </w:p>
     <w:p>
@@ -487,90 +1099,92 @@
         <w:rPr>
           <w:b/>
         </w:rPr>
+        <w:t>7. Cronograma Tentativo:</w:t>
+      </w:r>
+    </w:p>
+    <w:p>
+      <w:r>
+        <w:t>Diseño y planificación: 1 semana.</w:t>
+      </w:r>
+    </w:p>
+    <w:p>
+      <w:r>
+        <w:t>Desarrollo y programación: 3 semanas.</w:t>
+      </w:r>
+    </w:p>
+    <w:p>
+      <w:pPr>
+        <w:rPr>
+          <w:b/>
+        </w:rPr>
+      </w:pPr>
+    </w:p>
+    <w:p>
+      <w:pPr>
+        <w:rPr>
+          <w:b/>
+        </w:rPr>
+      </w:pPr>
+      <w:r>
+        <w:rPr>
+          <w:b/>
+        </w:rPr>
+        <w:t>8</w:t>
+      </w:r>
+      <w:r>
+        <w:rPr>
+          <w:b/>
+        </w:rPr>
+        <w:t>. Contacto:</w:t>
+      </w:r>
+    </w:p>
+    <w:p>
+      <w:r>
+        <w:t>Email del Representante: inpaito87@gmail.com</w:t>
+      </w:r>
+    </w:p>
+    <w:p>
+      <w:pPr>
+        <w:rPr>
+          <w:b/>
+        </w:rPr>
+      </w:pPr>
+    </w:p>
+    <w:p>
+      <w:pPr>
+        <w:rPr>
+          <w:b/>
+        </w:rPr>
+      </w:pPr>
+      <w:r>
+        <w:rPr>
+          <w:b/>
+        </w:rPr>
+        <w:t>10. Fecha de Entrega:</w:t>
+      </w:r>
+    </w:p>
+    <w:p>
+      <w:r>
+        <w:t>La fecha límite para la entrega del proyecto</w:t>
+      </w:r>
+      <w:r>
+        <w:t xml:space="preserve"> informada por el Instructor: 12</w:t>
+      </w:r>
+      <w:r>
+        <w:t>/07/2024.</w:t>
+      </w:r>
+    </w:p>
+    <w:p>
+      <w:pPr>
+        <w:rPr>
+          <w:b/>
+        </w:rPr>
+      </w:pPr>
+      <w:r>
+        <w:rPr>
+          <w:b/>
+        </w:rPr>
         <w:lastRenderedPageBreak/>
-        <w:t>7. Cronograma Tentativo:</w:t>
-      </w:r>
-    </w:p>
-    <w:p>
-      <w:r>
-        <w:t>Diseño y planificación: 1 semana.</w:t>
-      </w:r>
-    </w:p>
-    <w:p>
-      <w:r>
-        <w:t>Desarrollo y programación: 3 semanas.</w:t>
-      </w:r>
-    </w:p>
-    <w:p/>
-    <w:p>
-      <w:pPr>
-        <w:rPr>
-          <w:b/>
-        </w:rPr>
-      </w:pPr>
-      <w:r>
-        <w:rPr>
-          <w:b/>
-        </w:rPr>
-        <w:t>8</w:t>
-      </w:r>
-      <w:r>
-        <w:rPr>
-          <w:b/>
-        </w:rPr>
-        <w:t>. Contacto:</w:t>
-      </w:r>
-    </w:p>
-    <w:p>
-      <w:r>
-        <w:t>Email del Representante: inpaito87@gmail.com</w:t>
-      </w:r>
-    </w:p>
-    <w:p>
-      <w:pPr>
-        <w:rPr>
-          <w:b/>
-        </w:rPr>
-      </w:pPr>
-    </w:p>
-    <w:p>
-      <w:pPr>
-        <w:rPr>
-          <w:b/>
-        </w:rPr>
-      </w:pPr>
-      <w:r>
-        <w:rPr>
-          <w:b/>
-        </w:rPr>
-        <w:t>10. Fecha de Entrega:</w:t>
-      </w:r>
-    </w:p>
-    <w:p>
-      <w:r>
-        <w:t>La fecha límite para la entrega del proyecto</w:t>
-      </w:r>
-      <w:r>
-        <w:t xml:space="preserve"> informada por el Instructor: 12</w:t>
-      </w:r>
-      <w:r>
-        <w:t>/07/2024.</w:t>
-      </w:r>
-    </w:p>
-    <w:p>
-      <w:bookmarkStart w:id="0" w:name="_GoBack"/>
-      <w:bookmarkEnd w:id="0"/>
-    </w:p>
-    <w:p>
-      <w:pPr>
-        <w:rPr>
-          <w:b/>
-        </w:rPr>
-      </w:pPr>
-      <w:r>
-        <w:rPr>
-          <w:b/>
-        </w:rPr>
         <w:t xml:space="preserve">11. </w:t>
       </w:r>
       <w:proofErr w:type="spellStart"/>
@@ -598,13 +1212,21 @@
         </w:r>
       </w:hyperlink>
     </w:p>
-    <w:p/>
-    <w:p>
-      <w:pPr>
-        <w:rPr>
-          <w:b/>
-        </w:rPr>
-      </w:pPr>
+    <w:p>
+      <w:pPr>
+        <w:rPr>
+          <w:b/>
+        </w:rPr>
+      </w:pPr>
+    </w:p>
+    <w:p>
+      <w:pPr>
+        <w:rPr>
+          <w:b/>
+        </w:rPr>
+      </w:pPr>
+      <w:bookmarkStart w:id="0" w:name="_GoBack"/>
+      <w:bookmarkEnd w:id="0"/>
       <w:r>
         <w:rPr>
           <w:b/>

</xml_diff>